<commit_message>
fix typo in q3
</commit_message>
<xml_diff>
--- a/docs/Q3.docx
+++ b/docs/Q3.docx
@@ -962,7 +962,14 @@
           <w:rFonts w:hint="cs"/>
           <w:rtl/>
         </w:rPr>
-        <w:t xml:space="preserve">הסביבה היא ש </w:t>
+        <w:t>הס</w:t>
+      </w:r>
+      <w:r>
+        <w:rPr>
+          <w:rFonts w:hint="cs"/>
+          <w:rtl/>
+        </w:rPr>
+        <w:t xml:space="preserve">יבה היא ש </w:t>
       </w:r>
       <w:r>
         <w:t>Fibonacci</w:t>
@@ -1070,8 +1077,6 @@
         </w:rPr>
         <w:br/>
       </w:r>
-      <w:bookmarkStart w:id="0" w:name="_GoBack"/>
-      <w:bookmarkEnd w:id="0"/>
       <w:r>
         <w:rPr>
           <w:rFonts w:hint="cs"/>
@@ -1316,7 +1321,6 @@
       <w:pPr>
         <w:bidi/>
         <w:rPr>
-          <w:rFonts w:hint="cs"/>
           <w:rtl/>
         </w:rPr>
       </w:pPr>
@@ -1431,7 +1435,21 @@
           <w:rFonts w:hint="cs"/>
           <w:rtl/>
         </w:rPr>
-        <w:t xml:space="preserve"> שלה שהוגדר על המחסנית נהרס, ולכן הפונקציה המוחזרה לא יכולה לגשת אליו.</w:t>
+        <w:t xml:space="preserve"> שלה שהוגדר על המחסנית נהרס, ולכן הפונקציה המוחזר</w:t>
+      </w:r>
+      <w:r>
+        <w:rPr>
+          <w:rFonts w:hint="cs"/>
+          <w:rtl/>
+        </w:rPr>
+        <w:t>ת</w:t>
+      </w:r>
+      <w:r>
+        <w:rPr>
+          <w:rFonts w:hint="cs"/>
+          <w:rtl/>
+        </w:rPr>
+        <w:t xml:space="preserve"> לא יכולה לגשת אליו.</w:t>
       </w:r>
     </w:p>
     <w:p>
@@ -1453,7 +1471,6 @@
       <w:pPr>
         <w:bidi/>
         <w:rPr>
-          <w:rFonts w:hint="cs"/>
           <w:rtl/>
         </w:rPr>
       </w:pPr>
@@ -1521,7 +1538,21 @@
           <w:rFonts w:hint="cs"/>
           <w:rtl/>
         </w:rPr>
-        <w:t xml:space="preserve"> לכלל התוכנית (הוא נגיד רק מתוך הפונקציה)</w:t>
+        <w:t xml:space="preserve"> לכלל התוכנית (הוא נגי</w:t>
+      </w:r>
+      <w:r>
+        <w:rPr>
+          <w:rFonts w:hint="cs"/>
+          <w:rtl/>
+        </w:rPr>
+        <w:t>ש</w:t>
+      </w:r>
+      <w:r>
+        <w:rPr>
+          <w:rFonts w:hint="cs"/>
+          <w:rtl/>
+        </w:rPr>
+        <w:t xml:space="preserve"> רק מתוך הפונקציה)</w:t>
       </w:r>
     </w:p>
     <w:p>
@@ -1555,7 +1586,16 @@
           <w:rFonts w:hint="cs"/>
           <w:rtl/>
         </w:rPr>
-        <w:t>שחושבו כבר על ידי ריצות קודמות של הפונקציה.</w:t>
+        <w:t xml:space="preserve">שחושבו כבר על ידי </w:t>
+      </w:r>
+      <w:bookmarkStart w:id="0" w:name="_GoBack"/>
+      <w:bookmarkEnd w:id="0"/>
+      <w:r>
+        <w:rPr>
+          <w:rFonts w:hint="cs"/>
+          <w:rtl/>
+        </w:rPr>
+        <w:t>ריצות קודמות של הפונקציה.</w:t>
       </w:r>
       <w:r>
         <w:rPr>
@@ -1618,7 +1658,6 @@
         <w:pStyle w:val="Heading3"/>
         <w:bidi/>
         <w:rPr>
-          <w:rFonts w:hint="cs"/>
           <w:rtl/>
         </w:rPr>
       </w:pPr>
@@ -1652,17 +1691,9 @@
     <w:p>
       <w:pPr>
         <w:bidi/>
-        <w:rPr>
-          <w:rFonts w:hint="cs"/>
-        </w:rPr>
       </w:pPr>
     </w:p>
     <w:p>
-      <w:pPr>
-        <w:rPr>
-          <w:rFonts w:hint="cs"/>
-        </w:rPr>
-      </w:pPr>
       <w:r>
         <w:t xml:space="preserve"> </w:t>
       </w:r>

</xml_diff>